<commit_message>
1.3 kevin y 1.4 grupal
</commit_message>
<xml_diff>
--- a/FASE 1/EVIDENCIAS GRUPALES/1.4_APT122_FormativaFase1.docx
+++ b/FASE 1/EVIDENCIAS GRUPALES/1.4_APT122_FormativaFase1.docx
@@ -1,6 +1,6 @@
 
 <file path=word/document.xml><?xml version="1.0" encoding="utf-8"?>
-<w:document xmlns:wpc="http://schemas.microsoft.com/office/word/2010/wordprocessingCanvas" xmlns:cx="http://schemas.microsoft.com/office/drawing/2014/chartex" xmlns:cx1="http://schemas.microsoft.com/office/drawing/2015/9/8/chartex" xmlns:cx2="http://schemas.microsoft.com/office/drawing/2015/10/21/chartex" xmlns:cx3="http://schemas.microsoft.com/office/drawing/2016/5/9/chartex" xmlns:cx4="http://schemas.microsoft.com/office/drawing/2016/5/10/chartex" xmlns:cx5="http://schemas.microsoft.com/office/drawing/2016/5/11/chartex" xmlns:cx6="http://schemas.microsoft.com/office/drawing/2016/5/12/chartex" xmlns:cx7="http://schemas.microsoft.com/office/drawing/2016/5/13/chartex" xmlns:cx8="http://schemas.microsoft.com/office/drawing/2016/5/14/chartex" xmlns:mc="http://schemas.openxmlformats.org/markup-compatibility/2006" xmlns:aink="http://schemas.microsoft.com/office/drawing/2016/ink" xmlns:am3d="http://schemas.microsoft.com/office/drawing/2017/model3d" xmlns:o="urn:schemas-microsoft-com:office:office" xmlns:oel="http://schemas.microsoft.com/office/2019/extlst" xmlns:r="http://schemas.openxmlformats.org/officeDocument/2006/relationships" xmlns:m="http://schemas.openxmlformats.org/officeDocument/2006/math" xmlns:v="urn:schemas-microsoft-com:vml" xmlns:wp14="http://schemas.microsoft.com/office/word/2010/wordprocessingDrawing" xmlns:wp="http://schemas.openxmlformats.org/drawingml/2006/wordprocessingDrawing" xmlns:w10="urn:schemas-microsoft-com:office:word" xmlns:w="http://schemas.openxmlformats.org/wordprocessingml/2006/main" xmlns:w14="http://schemas.microsoft.com/office/word/2010/wordml" xmlns:w15="http://schemas.microsoft.com/office/word/2012/wordml" xmlns:w16cex="http://schemas.microsoft.com/office/word/2018/wordml/cex" xmlns:w16cid="http://schemas.microsoft.com/office/word/2016/wordml/cid" xmlns:w16="http://schemas.microsoft.com/office/word/2018/wordml" xmlns:w16sdtdh="http://schemas.microsoft.com/office/word/2020/wordml/sdtdatahash" xmlns:w16se="http://schemas.microsoft.com/office/word/2015/wordml/symex" xmlns:wpg="http://schemas.microsoft.com/office/word/2010/wordprocessingGroup" xmlns:wpi="http://schemas.microsoft.com/office/word/2010/wordprocessingInk" xmlns:wne="http://schemas.microsoft.com/office/word/2006/wordml" xmlns:wps="http://schemas.microsoft.com/office/word/2010/wordprocessingShape" mc:Ignorable="w14 w15 w16se w16cid w16 w16cex w16sdtdh wp14">
+<w:document xmlns:wpc="http://schemas.microsoft.com/office/word/2010/wordprocessingCanvas" xmlns:cx="http://schemas.microsoft.com/office/drawing/2014/chartex" xmlns:cx1="http://schemas.microsoft.com/office/drawing/2015/9/8/chartex" xmlns:cx2="http://schemas.microsoft.com/office/drawing/2015/10/21/chartex" xmlns:cx3="http://schemas.microsoft.com/office/drawing/2016/5/9/chartex" xmlns:cx4="http://schemas.microsoft.com/office/drawing/2016/5/10/chartex" xmlns:cx5="http://schemas.microsoft.com/office/drawing/2016/5/11/chartex" xmlns:cx6="http://schemas.microsoft.com/office/drawing/2016/5/12/chartex" xmlns:cx7="http://schemas.microsoft.com/office/drawing/2016/5/13/chartex" xmlns:cx8="http://schemas.microsoft.com/office/drawing/2016/5/14/chartex" xmlns:mc="http://schemas.openxmlformats.org/markup-compatibility/2006" xmlns:aink="http://schemas.microsoft.com/office/drawing/2016/ink" xmlns:am3d="http://schemas.microsoft.com/office/drawing/2017/model3d" xmlns:o="urn:schemas-microsoft-com:office:office" xmlns:oel="http://schemas.microsoft.com/office/2019/extlst" xmlns:r="http://schemas.openxmlformats.org/officeDocument/2006/relationships" xmlns:m="http://schemas.openxmlformats.org/officeDocument/2006/math" xmlns:v="urn:schemas-microsoft-com:vml" xmlns:wp14="http://schemas.microsoft.com/office/word/2010/wordprocessingDrawing" xmlns:wp="http://schemas.openxmlformats.org/drawingml/2006/wordprocessingDrawing" xmlns:w10="urn:schemas-microsoft-com:office:word" xmlns:w="http://schemas.openxmlformats.org/wordprocessingml/2006/main" xmlns:w14="http://schemas.microsoft.com/office/word/2010/wordml" xmlns:w15="http://schemas.microsoft.com/office/word/2012/wordml" xmlns:w16cex="http://schemas.microsoft.com/office/word/2018/wordml/cex" xmlns:w16cid="http://schemas.microsoft.com/office/word/2016/wordml/cid" xmlns:w16="http://schemas.microsoft.com/office/word/2018/wordml" xmlns:w16du="http://schemas.microsoft.com/office/word/2023/wordml/word16du" xmlns:w16sdtdh="http://schemas.microsoft.com/office/word/2020/wordml/sdtdatahash" xmlns:w16se="http://schemas.microsoft.com/office/word/2015/wordml/symex" xmlns:wpg="http://schemas.microsoft.com/office/word/2010/wordprocessingGroup" xmlns:wpi="http://schemas.microsoft.com/office/word/2010/wordprocessingInk" xmlns:wne="http://schemas.microsoft.com/office/word/2006/wordml" xmlns:wps="http://schemas.microsoft.com/office/word/2010/wordprocessingShape" mc:Ignorable="w14 w15 w16se w16cid w16 w16cex w16sdtdh w16du wp14">
   <w:body>
     <w:p>
       <w:pPr>
@@ -345,7 +345,6 @@
                 <w:lang w:eastAsia="es-CL"/>
               </w:rPr>
             </w:pPr>
-            <w:proofErr w:type="spellStart"/>
             <w:r>
               <w:rPr>
                 <w:rFonts w:asciiTheme="minorHAnsi" w:eastAsiaTheme="minorEastAsia" w:hAnsiTheme="minorHAnsi" w:cstheme="minorBidi"/>
@@ -358,7 +357,6 @@
               </w:rPr>
               <w:t>Capstone</w:t>
             </w:r>
-            <w:proofErr w:type="spellEnd"/>
           </w:p>
         </w:tc>
         <w:tc>
@@ -1697,23 +1695,7 @@
                 <w:rFonts w:asciiTheme="minorHAnsi" w:eastAsiaTheme="minorEastAsia" w:hAnsiTheme="minorHAnsi" w:cstheme="minorBidi"/>
                 <w:color w:val="3B3838" w:themeColor="background2" w:themeShade="40"/>
               </w:rPr>
-              <w:t xml:space="preserve"> diseño del Proyecto APT </w:t>
-            </w:r>
-            <w:proofErr w:type="gramStart"/>
-            <w:r>
-              <w:rPr>
-                <w:rFonts w:asciiTheme="minorHAnsi" w:eastAsiaTheme="minorEastAsia" w:hAnsiTheme="minorHAnsi" w:cstheme="minorBidi"/>
-                <w:color w:val="3B3838" w:themeColor="background2" w:themeShade="40"/>
-              </w:rPr>
-              <w:t>de acuerdo a</w:t>
-            </w:r>
-            <w:proofErr w:type="gramEnd"/>
-            <w:r>
-              <w:rPr>
-                <w:rFonts w:asciiTheme="minorHAnsi" w:eastAsiaTheme="minorEastAsia" w:hAnsiTheme="minorHAnsi" w:cstheme="minorBidi"/>
-                <w:color w:val="3B3838" w:themeColor="background2" w:themeShade="40"/>
-              </w:rPr>
-              <w:t xml:space="preserve"> estándares definidos por la disciplina.</w:t>
+              <w:t xml:space="preserve"> diseño del Proyecto APT de acuerdo a estándares definidos por la disciplina.</w:t>
             </w:r>
           </w:p>
         </w:tc>
@@ -1736,23 +1718,7 @@
                 <w:lang w:eastAsia="es-CL"/>
               </w:rPr>
               <w:lastRenderedPageBreak/>
-              <w:t xml:space="preserve">5. Cumple con los indicadores de calidad requeridos en la presentación del diseño del Proyecto APT </w:t>
-            </w:r>
-            <w:proofErr w:type="gramStart"/>
-            <w:r>
-              <w:rPr>
-                <w:rFonts w:asciiTheme="minorHAnsi" w:eastAsiaTheme="minorEastAsia" w:hAnsiTheme="minorHAnsi" w:cstheme="minorBidi"/>
-                <w:lang w:eastAsia="es-CL"/>
-              </w:rPr>
-              <w:t>de acuerdo a</w:t>
-            </w:r>
-            <w:proofErr w:type="gramEnd"/>
-            <w:r>
-              <w:rPr>
-                <w:rFonts w:asciiTheme="minorHAnsi" w:eastAsiaTheme="minorEastAsia" w:hAnsiTheme="minorHAnsi" w:cstheme="minorBidi"/>
-                <w:lang w:eastAsia="es-CL"/>
-              </w:rPr>
-              <w:t xml:space="preserve"> estándares definidos por la disciplina.</w:t>
+              <w:t>5. Cumple con los indicadores de calidad requeridos en la presentación del diseño del Proyecto APT de acuerdo a estándares definidos por la disciplina.</w:t>
             </w:r>
           </w:p>
         </w:tc>
@@ -2256,23 +2222,7 @@
                 <w:rFonts w:asciiTheme="minorHAnsi" w:eastAsiaTheme="minorEastAsia" w:hAnsiTheme="minorHAnsi" w:cstheme="minorBidi"/>
                 <w:color w:val="000000" w:themeColor="text1"/>
               </w:rPr>
-              <w:t xml:space="preserve">1.3 Desarrolla mejoras al producto en base al resultado de </w:t>
-            </w:r>
-            <w:proofErr w:type="gramStart"/>
-            <w:r>
-              <w:rPr>
-                <w:rFonts w:asciiTheme="minorHAnsi" w:eastAsiaTheme="minorEastAsia" w:hAnsiTheme="minorHAnsi" w:cstheme="minorBidi"/>
-                <w:color w:val="000000" w:themeColor="text1"/>
-              </w:rPr>
-              <w:t>las mismas</w:t>
-            </w:r>
-            <w:proofErr w:type="gramEnd"/>
-            <w:r>
-              <w:rPr>
-                <w:rFonts w:asciiTheme="minorHAnsi" w:eastAsiaTheme="minorEastAsia" w:hAnsiTheme="minorHAnsi" w:cstheme="minorBidi"/>
-                <w:color w:val="000000" w:themeColor="text1"/>
-              </w:rPr>
-              <w:t xml:space="preserve">. </w:t>
+              <w:t xml:space="preserve">1.3 Desarrolla mejoras al producto en base al resultado de las mismas. </w:t>
             </w:r>
           </w:p>
         </w:tc>
@@ -2313,27 +2263,7 @@
                 <w:bCs/>
                 <w:color w:val="000000" w:themeColor="text1"/>
               </w:rPr>
-              <w:t xml:space="preserve">Gestionar proyectos informáticos, ofreciendo alternativas para la toma de decisiones </w:t>
-            </w:r>
-            <w:proofErr w:type="gramStart"/>
-            <w:r>
-              <w:rPr>
-                <w:rFonts w:asciiTheme="minorHAnsi" w:eastAsiaTheme="minorEastAsia" w:hAnsiTheme="minorHAnsi" w:cstheme="minorBidi"/>
-                <w:b/>
-                <w:bCs/>
-                <w:color w:val="000000" w:themeColor="text1"/>
-              </w:rPr>
-              <w:t>de acuerdo a</w:t>
-            </w:r>
-            <w:proofErr w:type="gramEnd"/>
-            <w:r>
-              <w:rPr>
-                <w:rFonts w:asciiTheme="minorHAnsi" w:eastAsiaTheme="minorEastAsia" w:hAnsiTheme="minorHAnsi" w:cstheme="minorBidi"/>
-                <w:b/>
-                <w:bCs/>
-                <w:color w:val="000000" w:themeColor="text1"/>
-              </w:rPr>
-              <w:t xml:space="preserve"> los requerimientos de la organización.</w:t>
+              <w:t>Gestionar proyectos informáticos, ofreciendo alternativas para la toma de decisiones de acuerdo a los requerimientos de la organización.</w:t>
             </w:r>
           </w:p>
         </w:tc>
@@ -2361,23 +2291,7 @@
                 <w:rFonts w:asciiTheme="minorHAnsi" w:eastAsiaTheme="minorEastAsia" w:hAnsiTheme="minorHAnsi" w:cstheme="minorBidi"/>
                 <w:color w:val="000000" w:themeColor="text1"/>
               </w:rPr>
-              <w:t xml:space="preserve">2.1 Planifica proyectos informáticos, ofreciendo alternativas para la toma de decisiones </w:t>
-            </w:r>
-            <w:proofErr w:type="gramStart"/>
-            <w:r>
-              <w:rPr>
-                <w:rFonts w:asciiTheme="minorHAnsi" w:eastAsiaTheme="minorEastAsia" w:hAnsiTheme="minorHAnsi" w:cstheme="minorBidi"/>
-                <w:color w:val="000000" w:themeColor="text1"/>
-              </w:rPr>
-              <w:t>de acuerdo a</w:t>
-            </w:r>
-            <w:proofErr w:type="gramEnd"/>
-            <w:r>
-              <w:rPr>
-                <w:rFonts w:asciiTheme="minorHAnsi" w:eastAsiaTheme="minorEastAsia" w:hAnsiTheme="minorHAnsi" w:cstheme="minorBidi"/>
-                <w:color w:val="000000" w:themeColor="text1"/>
-              </w:rPr>
-              <w:t xml:space="preserve"> los requerimientos de la organización.</w:t>
+              <w:t>2.1 Planifica proyectos informáticos, ofreciendo alternativas para la toma de decisiones de acuerdo a los requerimientos de la organización.</w:t>
             </w:r>
           </w:p>
         </w:tc>
@@ -2418,23 +2332,7 @@
                 <w:rFonts w:asciiTheme="minorHAnsi" w:eastAsiaTheme="minorEastAsia" w:hAnsiTheme="minorHAnsi" w:cstheme="minorBidi"/>
                 <w:color w:val="000000" w:themeColor="text1"/>
               </w:rPr>
-              <w:t xml:space="preserve">2.2 Controla proyectos informáticos, ofreciendo alternativas para la toma de decisiones </w:t>
-            </w:r>
-            <w:proofErr w:type="gramStart"/>
-            <w:r>
-              <w:rPr>
-                <w:rFonts w:asciiTheme="minorHAnsi" w:eastAsiaTheme="minorEastAsia" w:hAnsiTheme="minorHAnsi" w:cstheme="minorBidi"/>
-                <w:color w:val="000000" w:themeColor="text1"/>
-              </w:rPr>
-              <w:t>de acuerdo a</w:t>
-            </w:r>
-            <w:proofErr w:type="gramEnd"/>
-            <w:r>
-              <w:rPr>
-                <w:rFonts w:asciiTheme="minorHAnsi" w:eastAsiaTheme="minorEastAsia" w:hAnsiTheme="minorHAnsi" w:cstheme="minorBidi"/>
-                <w:color w:val="000000" w:themeColor="text1"/>
-              </w:rPr>
-              <w:t xml:space="preserve"> los requerimientos de la organización.</w:t>
+              <w:t>2.2 Controla proyectos informáticos, ofreciendo alternativas para la toma de decisiones de acuerdo a los requerimientos de la organización.</w:t>
             </w:r>
           </w:p>
         </w:tc>
@@ -2475,27 +2373,7 @@
                 <w:bCs/>
                 <w:color w:val="000000" w:themeColor="text1"/>
               </w:rPr>
-              <w:t xml:space="preserve">Construir modelos de datos para soportar los requerimientos de la organización </w:t>
-            </w:r>
-            <w:proofErr w:type="gramStart"/>
-            <w:r>
-              <w:rPr>
-                <w:rFonts w:asciiTheme="minorHAnsi" w:eastAsiaTheme="minorEastAsia" w:hAnsiTheme="minorHAnsi" w:cstheme="minorBidi"/>
-                <w:b/>
-                <w:bCs/>
-                <w:color w:val="000000" w:themeColor="text1"/>
-              </w:rPr>
-              <w:t>de acuerdo a</w:t>
-            </w:r>
-            <w:proofErr w:type="gramEnd"/>
-            <w:r>
-              <w:rPr>
-                <w:rFonts w:asciiTheme="minorHAnsi" w:eastAsiaTheme="minorEastAsia" w:hAnsiTheme="minorHAnsi" w:cstheme="minorBidi"/>
-                <w:b/>
-                <w:bCs/>
-                <w:color w:val="000000" w:themeColor="text1"/>
-              </w:rPr>
-              <w:t xml:space="preserve"> un diseño definido y escalable en el tiempo.</w:t>
+              <w:t>Construir modelos de datos para soportar los requerimientos de la organización de acuerdo a un diseño definido y escalable en el tiempo.</w:t>
             </w:r>
           </w:p>
         </w:tc>
@@ -2523,23 +2401,7 @@
                 <w:rFonts w:asciiTheme="minorHAnsi" w:eastAsiaTheme="minorEastAsia" w:hAnsiTheme="minorHAnsi" w:cstheme="minorBidi"/>
                 <w:color w:val="000000" w:themeColor="text1"/>
               </w:rPr>
-              <w:t xml:space="preserve">3.1 Diseña modelos de datos para soportar los requerimientos de la organización </w:t>
-            </w:r>
-            <w:proofErr w:type="gramStart"/>
-            <w:r>
-              <w:rPr>
-                <w:rFonts w:asciiTheme="minorHAnsi" w:eastAsiaTheme="minorEastAsia" w:hAnsiTheme="minorHAnsi" w:cstheme="minorBidi"/>
-                <w:color w:val="000000" w:themeColor="text1"/>
-              </w:rPr>
-              <w:t>de acuerdo a</w:t>
-            </w:r>
-            <w:proofErr w:type="gramEnd"/>
-            <w:r>
-              <w:rPr>
-                <w:rFonts w:asciiTheme="minorHAnsi" w:eastAsiaTheme="minorEastAsia" w:hAnsiTheme="minorHAnsi" w:cstheme="minorBidi"/>
-                <w:color w:val="000000" w:themeColor="text1"/>
-              </w:rPr>
-              <w:t xml:space="preserve"> un diseño definido y escalable en el tiempo.</w:t>
+              <w:t>3.1 Diseña modelos de datos para soportar los requerimientos de la organización de acuerdo a un diseño definido y escalable en el tiempo.</w:t>
             </w:r>
           </w:p>
         </w:tc>
@@ -2580,23 +2442,7 @@
                 <w:rFonts w:asciiTheme="minorHAnsi" w:eastAsiaTheme="minorEastAsia" w:hAnsiTheme="minorHAnsi" w:cstheme="minorBidi"/>
                 <w:color w:val="000000" w:themeColor="text1"/>
               </w:rPr>
-              <w:t xml:space="preserve">3.2 Implementa modelos de datos para soportar los requerimientos de la organización </w:t>
-            </w:r>
-            <w:proofErr w:type="gramStart"/>
-            <w:r>
-              <w:rPr>
-                <w:rFonts w:asciiTheme="minorHAnsi" w:eastAsiaTheme="minorEastAsia" w:hAnsiTheme="minorHAnsi" w:cstheme="minorBidi"/>
-                <w:color w:val="000000" w:themeColor="text1"/>
-              </w:rPr>
-              <w:t>de acuerdo a</w:t>
-            </w:r>
-            <w:proofErr w:type="gramEnd"/>
-            <w:r>
-              <w:rPr>
-                <w:rFonts w:asciiTheme="minorHAnsi" w:eastAsiaTheme="minorEastAsia" w:hAnsiTheme="minorHAnsi" w:cstheme="minorBidi"/>
-                <w:color w:val="000000" w:themeColor="text1"/>
-              </w:rPr>
-              <w:t xml:space="preserve"> un diseño definido y escalable en el tiempo.</w:t>
+              <w:t>3.2 Implementa modelos de datos para soportar los requerimientos de la organización de acuerdo a un diseño definido y escalable en el tiempo.</w:t>
             </w:r>
           </w:p>
         </w:tc>
@@ -3020,7 +2866,6 @@
                 <w:lang w:val="es-ES"/>
               </w:rPr>
             </w:pPr>
-            <w:proofErr w:type="spellStart"/>
             <w:r>
               <w:rPr>
                 <w:rStyle w:val="normaltextrun"/>
@@ -3030,19 +2875,7 @@
                 <w:szCs w:val="22"/>
                 <w:lang w:val="es-CL"/>
               </w:rPr>
-              <w:t>Abstract</w:t>
-            </w:r>
-            <w:proofErr w:type="spellEnd"/>
-            <w:r>
-              <w:rPr>
-                <w:rStyle w:val="normaltextrun"/>
-                <w:rFonts w:ascii="Calibri" w:eastAsia="Calibri" w:hAnsi="Calibri" w:cs="Calibri"/>
-                <w:color w:val="000000" w:themeColor="text1"/>
-                <w:sz w:val="22"/>
-                <w:szCs w:val="22"/>
-                <w:lang w:val="es-CL"/>
-              </w:rPr>
-              <w:t xml:space="preserve"> (inglés y español) </w:t>
+              <w:t>Abstract (inglés y español) </w:t>
             </w:r>
           </w:p>
           <w:p>
@@ -3400,7 +3233,6 @@
               </w:rPr>
               <w:t xml:space="preserve">, </w:t>
             </w:r>
-            <w:proofErr w:type="spellStart"/>
             <w:r>
               <w:rPr>
                 <w:rFonts w:ascii="Calibri" w:eastAsia="Calibri" w:hAnsi="Calibri" w:cs="Calibri"/>
@@ -3419,7 +3251,6 @@
               </w:rPr>
               <w:t>bstract</w:t>
             </w:r>
-            <w:proofErr w:type="spellEnd"/>
             <w:r>
               <w:rPr>
                 <w:rFonts w:ascii="Calibri" w:eastAsia="Calibri" w:hAnsi="Calibri" w:cs="Calibri"/>
@@ -3490,39 +3321,8 @@
                 <w:sz w:val="22"/>
                 <w:szCs w:val="22"/>
               </w:rPr>
-              <w:t xml:space="preserve">Letra: Arial, </w:t>
-            </w:r>
-            <w:proofErr w:type="spellStart"/>
-            <w:r>
-              <w:rPr>
-                <w:rFonts w:ascii="Calibri" w:eastAsia="Calibri" w:hAnsi="Calibri" w:cs="Calibri"/>
-                <w:color w:val="000000" w:themeColor="text1"/>
-                <w:sz w:val="22"/>
-                <w:szCs w:val="22"/>
-              </w:rPr>
-              <w:t>verdana</w:t>
-            </w:r>
-            <w:proofErr w:type="spellEnd"/>
-            <w:r>
-              <w:rPr>
-                <w:rFonts w:ascii="Calibri" w:eastAsia="Calibri" w:hAnsi="Calibri" w:cs="Calibri"/>
-                <w:color w:val="000000" w:themeColor="text1"/>
-                <w:sz w:val="22"/>
-                <w:szCs w:val="22"/>
-              </w:rPr>
-              <w:t xml:space="preserve"> o </w:t>
-            </w:r>
-            <w:proofErr w:type="spellStart"/>
-            <w:r>
-              <w:rPr>
-                <w:rFonts w:ascii="Calibri" w:eastAsia="Calibri" w:hAnsi="Calibri" w:cs="Calibri"/>
-                <w:color w:val="000000" w:themeColor="text1"/>
-                <w:sz w:val="22"/>
-                <w:szCs w:val="22"/>
-              </w:rPr>
-              <w:t>calibri</w:t>
-            </w:r>
-            <w:proofErr w:type="spellEnd"/>
+              <w:t>Letra: Arial, verdana o calibri</w:t>
+            </w:r>
           </w:p>
           <w:p>
             <w:pPr>
@@ -4610,6 +4410,33 @@
         </w:tc>
       </w:tr>
     </w:tbl>
+    <w:p>
+      <w:pPr>
+        <w:rPr>
+          <w:rFonts w:asciiTheme="minorHAnsi" w:eastAsiaTheme="minorEastAsia" w:hAnsiTheme="minorHAnsi" w:cstheme="minorBidi"/>
+          <w:sz w:val="22"/>
+          <w:szCs w:val="22"/>
+        </w:rPr>
+      </w:pPr>
+    </w:p>
+    <w:p>
+      <w:pPr>
+        <w:spacing w:after="160" w:line="259" w:lineRule="auto"/>
+        <w:rPr>
+          <w:rFonts w:asciiTheme="minorHAnsi" w:eastAsiaTheme="minorEastAsia" w:hAnsiTheme="minorHAnsi" w:cstheme="minorBidi"/>
+          <w:sz w:val="22"/>
+          <w:szCs w:val="22"/>
+        </w:rPr>
+      </w:pPr>
+      <w:r>
+        <w:rPr>
+          <w:rFonts w:asciiTheme="minorHAnsi" w:eastAsiaTheme="minorEastAsia" w:hAnsiTheme="minorHAnsi" w:cstheme="minorBidi"/>
+          <w:sz w:val="22"/>
+          <w:szCs w:val="22"/>
+        </w:rPr>
+        <w:br w:type="page"/>
+      </w:r>
+    </w:p>
     <w:p>
       <w:pPr>
         <w:rPr>
@@ -4798,18 +4625,7 @@
                 <w:sz w:val="22"/>
                 <w:szCs w:val="22"/>
               </w:rPr>
-              <w:t xml:space="preserve">Completamente </w:t>
-            </w:r>
-            <w:proofErr w:type="gramStart"/>
-            <w:r>
-              <w:rPr>
-                <w:rFonts w:asciiTheme="minorHAnsi" w:eastAsiaTheme="minorEastAsia" w:hAnsiTheme="minorHAnsi" w:cstheme="minorBidi"/>
-                <w:b/>
-                <w:bCs/>
-                <w:sz w:val="22"/>
-                <w:szCs w:val="22"/>
-              </w:rPr>
-              <w:t>Logrado</w:t>
+              <w:t>Completamente Logrado</w:t>
             </w:r>
             <w:r>
               <w:rPr>
@@ -4829,7 +4645,6 @@
               </w:rPr>
               <w:t>(</w:t>
             </w:r>
-            <w:proofErr w:type="gramEnd"/>
             <w:r>
               <w:rPr>
                 <w:rFonts w:asciiTheme="minorHAnsi" w:eastAsiaTheme="minorEastAsia" w:hAnsiTheme="minorHAnsi" w:cstheme="minorBidi"/>
@@ -4867,7 +4682,6 @@
                 <w:lang w:eastAsia="es-CL"/>
               </w:rPr>
             </w:pPr>
-            <w:proofErr w:type="gramStart"/>
             <w:r>
               <w:rPr>
                 <w:rFonts w:asciiTheme="minorHAnsi" w:eastAsiaTheme="minorEastAsia" w:hAnsiTheme="minorHAnsi" w:cstheme="minorBidi"/>
@@ -4896,7 +4710,6 @@
               </w:rPr>
               <w:t>(</w:t>
             </w:r>
-            <w:proofErr w:type="gramEnd"/>
             <w:r>
               <w:rPr>
                 <w:rFonts w:asciiTheme="minorHAnsi" w:eastAsiaTheme="minorEastAsia" w:hAnsiTheme="minorHAnsi" w:cstheme="minorBidi"/>
@@ -5120,13 +4933,15 @@
               <w:rPr>
                 <w:rFonts w:asciiTheme="minorHAnsi" w:eastAsiaTheme="minorEastAsia" w:hAnsiTheme="minorHAnsi" w:cstheme="minorBidi"/>
                 <w:color w:val="3B3838" w:themeColor="background2" w:themeShade="40"/>
-                <w:lang w:eastAsia="es-CL"/>
-              </w:rPr>
-            </w:pPr>
-            <w:r>
-              <w:rPr>
-                <w:rFonts w:asciiTheme="minorHAnsi" w:eastAsiaTheme="minorEastAsia" w:hAnsiTheme="minorHAnsi" w:cstheme="minorBidi"/>
-                <w:color w:val="3B3838" w:themeColor="background2" w:themeShade="40"/>
+                <w:highlight w:val="yellow"/>
+                <w:lang w:eastAsia="es-CL"/>
+              </w:rPr>
+            </w:pPr>
+            <w:r>
+              <w:rPr>
+                <w:rFonts w:asciiTheme="minorHAnsi" w:eastAsiaTheme="minorEastAsia" w:hAnsiTheme="minorHAnsi" w:cstheme="minorBidi"/>
+                <w:color w:val="3B3838" w:themeColor="background2" w:themeShade="40"/>
+                <w:highlight w:val="yellow"/>
               </w:rPr>
               <w:t>Describe brevemente en qué consiste el proyecto APT, justificando la relevancia, impacto o beneficio (real o simulado) que tendría en el campo laboral de su carrera.</w:t>
             </w:r>
@@ -5150,15 +4965,7 @@
                 <w:rFonts w:asciiTheme="minorHAnsi" w:eastAsiaTheme="minorEastAsia" w:hAnsiTheme="minorHAnsi" w:cstheme="minorBidi"/>
                 <w:color w:val="3B3838" w:themeColor="background2" w:themeShade="40"/>
               </w:rPr>
-              <w:t xml:space="preserve">Describe brevemente en qué consiste el proyecto APT, señalando la relevancia, impacto o beneficio (real o simulado) que tendría, pero no queda clara la </w:t>
-            </w:r>
-            <w:r>
-              <w:rPr>
-                <w:rFonts w:asciiTheme="minorHAnsi" w:eastAsiaTheme="minorEastAsia" w:hAnsiTheme="minorHAnsi" w:cstheme="minorBidi"/>
-                <w:color w:val="3B3838" w:themeColor="background2" w:themeShade="40"/>
-              </w:rPr>
-              <w:lastRenderedPageBreak/>
-              <w:t>relación con el campo laboral de su carrera</w:t>
+              <w:t>Describe brevemente en qué consiste el proyecto APT, señalando la relevancia, impacto o beneficio (real o simulado) que tendría, pero no queda clara la relación con el campo laboral de su carrera</w:t>
             </w:r>
             <w:r>
               <w:rPr>
@@ -5188,7 +4995,6 @@
                 <w:rFonts w:asciiTheme="minorHAnsi" w:eastAsiaTheme="minorEastAsia" w:hAnsiTheme="minorHAnsi" w:cstheme="minorBidi"/>
                 <w:color w:val="3B3838" w:themeColor="background2" w:themeShade="40"/>
               </w:rPr>
-              <w:lastRenderedPageBreak/>
               <w:t xml:space="preserve">Describe brevemente en qué consiste el proyecto APT, pero no lo justifica ni relaciona con el campo laboral de su carrera. </w:t>
             </w:r>
           </w:p>
@@ -5294,13 +5100,15 @@
               <w:rPr>
                 <w:rFonts w:asciiTheme="minorHAnsi" w:eastAsiaTheme="minorEastAsia" w:hAnsiTheme="minorHAnsi" w:cstheme="minorBidi"/>
                 <w:color w:val="3B3838" w:themeColor="background2" w:themeShade="40"/>
-                <w:lang w:eastAsia="es-CL"/>
-              </w:rPr>
-            </w:pPr>
-            <w:r>
-              <w:rPr>
-                <w:rFonts w:asciiTheme="minorHAnsi" w:eastAsiaTheme="minorEastAsia" w:hAnsiTheme="minorHAnsi" w:cstheme="minorBidi"/>
-                <w:color w:val="3B3838" w:themeColor="background2" w:themeShade="40"/>
+                <w:highlight w:val="yellow"/>
+                <w:lang w:eastAsia="es-CL"/>
+              </w:rPr>
+            </w:pPr>
+            <w:r>
+              <w:rPr>
+                <w:rFonts w:asciiTheme="minorHAnsi" w:eastAsiaTheme="minorEastAsia" w:hAnsiTheme="minorHAnsi" w:cstheme="minorBidi"/>
+                <w:color w:val="3B3838" w:themeColor="background2" w:themeShade="40"/>
+                <w:highlight w:val="yellow"/>
               </w:rPr>
               <w:t xml:space="preserve">Describe una relación coherente entre su proyecto y el perfil de egreso de su plan de estudio, especificando cómo debe utilizar distintas competencias para desarrollar su Proyecto APT. </w:t>
             </w:r>
@@ -5469,13 +5277,15 @@
               <w:rPr>
                 <w:rFonts w:asciiTheme="minorHAnsi" w:eastAsiaTheme="minorEastAsia" w:hAnsiTheme="minorHAnsi" w:cstheme="minorBidi"/>
                 <w:color w:val="3B3838" w:themeColor="background2" w:themeShade="40"/>
-                <w:lang w:eastAsia="es-CL"/>
-              </w:rPr>
-            </w:pPr>
-            <w:r>
-              <w:rPr>
-                <w:rFonts w:asciiTheme="minorHAnsi" w:eastAsiaTheme="minorEastAsia" w:hAnsiTheme="minorHAnsi" w:cstheme="minorBidi"/>
-                <w:color w:val="3B3838" w:themeColor="background2" w:themeShade="40"/>
+                <w:highlight w:val="yellow"/>
+                <w:lang w:eastAsia="es-CL"/>
+              </w:rPr>
+            </w:pPr>
+            <w:r>
+              <w:rPr>
+                <w:rFonts w:asciiTheme="minorHAnsi" w:eastAsiaTheme="minorEastAsia" w:hAnsiTheme="minorHAnsi" w:cstheme="minorBidi"/>
+                <w:color w:val="3B3838" w:themeColor="background2" w:themeShade="40"/>
+                <w:highlight w:val="yellow"/>
               </w:rPr>
               <w:t xml:space="preserve">Menciona sus intereses profesionales y explica con claridad cómo estos se ven reflejados en su proyecto. </w:t>
             </w:r>
@@ -5621,13 +5431,15 @@
               <w:rPr>
                 <w:rFonts w:asciiTheme="minorHAnsi" w:eastAsiaTheme="minorEastAsia" w:hAnsiTheme="minorHAnsi" w:cstheme="minorBidi"/>
                 <w:color w:val="3B3838" w:themeColor="background2" w:themeShade="40"/>
-                <w:lang w:eastAsia="es-CL"/>
-              </w:rPr>
-            </w:pPr>
-            <w:r>
-              <w:rPr>
-                <w:rFonts w:asciiTheme="minorHAnsi" w:eastAsiaTheme="minorEastAsia" w:hAnsiTheme="minorHAnsi" w:cstheme="minorBidi"/>
-                <w:color w:val="3B3838" w:themeColor="background2" w:themeShade="40"/>
+                <w:highlight w:val="yellow"/>
+                <w:lang w:eastAsia="es-CL"/>
+              </w:rPr>
+            </w:pPr>
+            <w:r>
+              <w:rPr>
+                <w:rFonts w:asciiTheme="minorHAnsi" w:eastAsiaTheme="minorEastAsia" w:hAnsiTheme="minorHAnsi" w:cstheme="minorBidi"/>
+                <w:color w:val="3B3838" w:themeColor="background2" w:themeShade="40"/>
+                <w:highlight w:val="yellow"/>
               </w:rPr>
               <w:t>Justifica por qué el proyecto puede desarrollarse considerado tiempo, materiales y factores externos, y en caso de posibles dificultades plantea como las abordaría.</w:t>
             </w:r>
@@ -5671,7 +5483,15 @@
                 <w:rFonts w:asciiTheme="minorHAnsi" w:eastAsiaTheme="minorEastAsia" w:hAnsiTheme="minorHAnsi" w:cstheme="minorBidi"/>
                 <w:color w:val="3B3838" w:themeColor="background2" w:themeShade="40"/>
               </w:rPr>
-              <w:t>En caso de posibles dificultades no plantea claramente como las abordaría.</w:t>
+              <w:t xml:space="preserve">En caso de posibles dificultades no plantea </w:t>
+            </w:r>
+            <w:r>
+              <w:rPr>
+                <w:rFonts w:asciiTheme="minorHAnsi" w:eastAsiaTheme="minorEastAsia" w:hAnsiTheme="minorHAnsi" w:cstheme="minorBidi"/>
+                <w:color w:val="3B3838" w:themeColor="background2" w:themeShade="40"/>
+              </w:rPr>
+              <w:lastRenderedPageBreak/>
+              <w:t>claramente como las abordaría.</w:t>
             </w:r>
           </w:p>
         </w:tc>
@@ -5693,6 +5513,7 @@
                 <w:rFonts w:asciiTheme="minorHAnsi" w:eastAsiaTheme="minorEastAsia" w:hAnsiTheme="minorHAnsi" w:cstheme="minorBidi"/>
                 <w:color w:val="3B3838" w:themeColor="background2" w:themeShade="40"/>
               </w:rPr>
+              <w:lastRenderedPageBreak/>
               <w:t xml:space="preserve">Justifica por qué el proyecto puede desarrollarse en el tiempo de la asignatura, sin considerar materiales ni factores externos. </w:t>
             </w:r>
             <w:r>
@@ -5713,7 +5534,15 @@
                 <w:rFonts w:asciiTheme="minorHAnsi" w:eastAsiaTheme="minorEastAsia" w:hAnsiTheme="minorHAnsi" w:cstheme="minorBidi"/>
                 <w:color w:val="3B3838" w:themeColor="background2" w:themeShade="40"/>
               </w:rPr>
-              <w:t>En caso de posibles dificultades no plantea como abordarlas.</w:t>
+              <w:t xml:space="preserve">En caso de posibles </w:t>
+            </w:r>
+            <w:r>
+              <w:rPr>
+                <w:rFonts w:asciiTheme="minorHAnsi" w:eastAsiaTheme="minorEastAsia" w:hAnsiTheme="minorHAnsi" w:cstheme="minorBidi"/>
+                <w:color w:val="3B3838" w:themeColor="background2" w:themeShade="40"/>
+              </w:rPr>
+              <w:lastRenderedPageBreak/>
+              <w:t>dificultades no plantea como abordarlas.</w:t>
             </w:r>
           </w:p>
         </w:tc>
@@ -5735,6 +5564,7 @@
                 <w:rFonts w:asciiTheme="minorHAnsi" w:eastAsiaTheme="minorEastAsia" w:hAnsiTheme="minorHAnsi" w:cstheme="minorBidi"/>
                 <w:color w:val="3B3838" w:themeColor="background2" w:themeShade="40"/>
               </w:rPr>
+              <w:lastRenderedPageBreak/>
               <w:t xml:space="preserve">No justifica las razones de porque el proyecto puede desarrollarse. </w:t>
             </w:r>
             <w:r>
@@ -5755,7 +5585,15 @@
                 <w:rFonts w:asciiTheme="minorHAnsi" w:eastAsiaTheme="minorEastAsia" w:hAnsiTheme="minorHAnsi" w:cstheme="minorBidi"/>
                 <w:color w:val="3B3838" w:themeColor="background2" w:themeShade="40"/>
               </w:rPr>
-              <w:t>El proyecto presentado no es factible de realizarse en el tiempo asignado.</w:t>
+              <w:t xml:space="preserve">El proyecto presentado no es factible de realizarse </w:t>
+            </w:r>
+            <w:r>
+              <w:rPr>
+                <w:rFonts w:asciiTheme="minorHAnsi" w:eastAsiaTheme="minorEastAsia" w:hAnsiTheme="minorHAnsi" w:cstheme="minorBidi"/>
+                <w:color w:val="3B3838" w:themeColor="background2" w:themeShade="40"/>
+              </w:rPr>
+              <w:lastRenderedPageBreak/>
+              <w:t>en el tiempo asignado.</w:t>
             </w:r>
           </w:p>
         </w:tc>
@@ -5783,6 +5621,7 @@
                 <w:color w:val="3B3838" w:themeColor="background2" w:themeShade="40"/>
                 <w:lang w:eastAsia="es-CL"/>
               </w:rPr>
+              <w:lastRenderedPageBreak/>
               <w:t>1</w:t>
             </w:r>
             <w:r>
@@ -5834,31 +5673,7 @@
                 <w:rFonts w:asciiTheme="minorHAnsi" w:eastAsiaTheme="minorEastAsia" w:hAnsiTheme="minorHAnsi" w:cstheme="minorBidi"/>
                 <w:lang w:eastAsia="es-CL"/>
               </w:rPr>
-              <w:t xml:space="preserve"> diseño del Proyecto APT </w:t>
-            </w:r>
-            <w:proofErr w:type="gramStart"/>
-            <w:r>
-              <w:rPr>
-                <w:rFonts w:asciiTheme="minorHAnsi" w:eastAsiaTheme="minorEastAsia" w:hAnsiTheme="minorHAnsi" w:cstheme="minorBidi"/>
-                <w:lang w:eastAsia="es-CL"/>
-              </w:rPr>
-              <w:t>de acuerdo a</w:t>
-            </w:r>
-            <w:proofErr w:type="gramEnd"/>
-            <w:r>
-              <w:rPr>
-                <w:rFonts w:asciiTheme="minorHAnsi" w:eastAsiaTheme="minorEastAsia" w:hAnsiTheme="minorHAnsi" w:cstheme="minorBidi"/>
-                <w:lang w:eastAsia="es-CL"/>
-              </w:rPr>
-              <w:t xml:space="preserve"> </w:t>
-            </w:r>
-            <w:r>
-              <w:rPr>
-                <w:rFonts w:asciiTheme="minorHAnsi" w:eastAsiaTheme="minorEastAsia" w:hAnsiTheme="minorHAnsi" w:cstheme="minorBidi"/>
-                <w:lang w:eastAsia="es-CL"/>
-              </w:rPr>
-              <w:lastRenderedPageBreak/>
-              <w:t>estándares definidos por la disciplina.</w:t>
+              <w:t xml:space="preserve"> diseño del Proyecto APT de acuerdo a estándares definidos por la disciplina.</w:t>
             </w:r>
           </w:p>
         </w:tc>
@@ -5871,24 +5686,17 @@
               <w:jc w:val="both"/>
               <w:rPr>
                 <w:rFonts w:asciiTheme="minorHAnsi" w:eastAsiaTheme="minorEastAsia" w:hAnsiTheme="minorHAnsi" w:cstheme="minorBidi"/>
-                <w:lang w:eastAsia="es-CL"/>
-              </w:rPr>
-            </w:pPr>
-            <w:r>
-              <w:rPr>
-                <w:rFonts w:asciiTheme="minorHAnsi" w:eastAsiaTheme="minorEastAsia" w:hAnsiTheme="minorHAnsi" w:cstheme="minorBidi"/>
-                <w:lang w:eastAsia="es-CL"/>
-              </w:rPr>
-              <w:lastRenderedPageBreak/>
-              <w:t xml:space="preserve">El informe cumple con el 100% de los indicadores de calidad disciplinarios </w:t>
-            </w:r>
-            <w:r>
-              <w:rPr>
-                <w:rFonts w:asciiTheme="minorHAnsi" w:eastAsiaTheme="minorEastAsia" w:hAnsiTheme="minorHAnsi" w:cstheme="minorBidi"/>
-                <w:lang w:eastAsia="es-CL"/>
-              </w:rPr>
-              <w:lastRenderedPageBreak/>
-              <w:t>requeridos en el diseño del Proyecto APT.</w:t>
+                <w:highlight w:val="yellow"/>
+                <w:lang w:eastAsia="es-CL"/>
+              </w:rPr>
+            </w:pPr>
+            <w:r>
+              <w:rPr>
+                <w:rFonts w:asciiTheme="minorHAnsi" w:eastAsiaTheme="minorEastAsia" w:hAnsiTheme="minorHAnsi" w:cstheme="minorBidi"/>
+                <w:highlight w:val="yellow"/>
+                <w:lang w:eastAsia="es-CL"/>
+              </w:rPr>
+              <w:t>El informe cumple con el 100% de los indicadores de calidad disciplinarios requeridos en el diseño del Proyecto APT.</w:t>
             </w:r>
           </w:p>
         </w:tc>
@@ -5909,16 +5717,7 @@
                 <w:rFonts w:asciiTheme="minorHAnsi" w:eastAsiaTheme="minorEastAsia" w:hAnsiTheme="minorHAnsi" w:cstheme="minorBidi"/>
                 <w:lang w:eastAsia="es-CL"/>
               </w:rPr>
-              <w:lastRenderedPageBreak/>
-              <w:t xml:space="preserve">El informe cumple con el 60% de los indicadores de calidad disciplinarios </w:t>
-            </w:r>
-            <w:r>
-              <w:rPr>
-                <w:rFonts w:asciiTheme="minorHAnsi" w:eastAsiaTheme="minorEastAsia" w:hAnsiTheme="minorHAnsi" w:cstheme="minorBidi"/>
-                <w:lang w:eastAsia="es-CL"/>
-              </w:rPr>
-              <w:lastRenderedPageBreak/>
-              <w:t>requeridos en el diseño del Proyecto APT.</w:t>
+              <w:t>El informe cumple con el 60% de los indicadores de calidad disciplinarios requeridos en el diseño del Proyecto APT.</w:t>
             </w:r>
           </w:p>
         </w:tc>
@@ -5939,16 +5738,7 @@
                 <w:rFonts w:asciiTheme="minorHAnsi" w:eastAsiaTheme="minorEastAsia" w:hAnsiTheme="minorHAnsi" w:cstheme="minorBidi"/>
                 <w:lang w:eastAsia="es-CL"/>
               </w:rPr>
-              <w:lastRenderedPageBreak/>
-              <w:t xml:space="preserve">El informe cumple solo con el 30% de los indicadores de calidad disciplinarios requeridos </w:t>
-            </w:r>
-            <w:r>
-              <w:rPr>
-                <w:rFonts w:asciiTheme="minorHAnsi" w:eastAsiaTheme="minorEastAsia" w:hAnsiTheme="minorHAnsi" w:cstheme="minorBidi"/>
-                <w:lang w:eastAsia="es-CL"/>
-              </w:rPr>
-              <w:lastRenderedPageBreak/>
-              <w:t>en el diseño del Proyecto APT.</w:t>
+              <w:t>El informe cumple solo con el 30% de los indicadores de calidad disciplinarios requeridos en el diseño del Proyecto APT.</w:t>
             </w:r>
           </w:p>
         </w:tc>
@@ -5969,16 +5759,7 @@
                 <w:rFonts w:asciiTheme="minorHAnsi" w:eastAsiaTheme="minorEastAsia" w:hAnsiTheme="minorHAnsi" w:cstheme="minorBidi"/>
                 <w:lang w:eastAsia="es-CL"/>
               </w:rPr>
-              <w:lastRenderedPageBreak/>
-              <w:t xml:space="preserve">El informe no cumple con los indicadores de calidad disciplinarios </w:t>
-            </w:r>
-            <w:r>
-              <w:rPr>
-                <w:rFonts w:asciiTheme="minorHAnsi" w:eastAsiaTheme="minorEastAsia" w:hAnsiTheme="minorHAnsi" w:cstheme="minorBidi"/>
-                <w:lang w:eastAsia="es-CL"/>
-              </w:rPr>
-              <w:lastRenderedPageBreak/>
-              <w:t>requeridos en el diseño del Proyecto APT.</w:t>
+              <w:t>El informe no cumple con los indicadores de calidad disciplinarios requeridos en el diseño del Proyecto APT.</w:t>
             </w:r>
           </w:p>
         </w:tc>
@@ -6004,7 +5785,6 @@
                 <w:bCs/>
                 <w:lang w:eastAsia="es-CL"/>
               </w:rPr>
-              <w:lastRenderedPageBreak/>
               <w:t>5</w:t>
             </w:r>
             <w:r>
@@ -6325,6 +6105,13 @@
                 <w:lang w:eastAsia="es-CL"/>
               </w:rPr>
             </w:pPr>
+            <w:r>
+              <w:rPr>
+                <w:rFonts w:asciiTheme="minorHAnsi" w:eastAsiaTheme="minorEastAsia" w:hAnsiTheme="minorHAnsi" w:cstheme="minorBidi"/>
+                <w:lang w:eastAsia="es-CL"/>
+              </w:rPr>
+              <w:t>Si</w:t>
+            </w:r>
           </w:p>
         </w:tc>
       </w:tr>
@@ -6379,6 +6166,13 @@
                 <w:lang w:eastAsia="es-CL"/>
               </w:rPr>
             </w:pPr>
+            <w:r>
+              <w:rPr>
+                <w:rFonts w:asciiTheme="minorHAnsi" w:eastAsiaTheme="minorEastAsia" w:hAnsiTheme="minorHAnsi" w:cstheme="minorBidi"/>
+                <w:lang w:eastAsia="es-CL"/>
+              </w:rPr>
+              <w:t>No</w:t>
+            </w:r>
           </w:p>
         </w:tc>
       </w:tr>
@@ -6419,6 +6213,13 @@
                 <w:lang w:eastAsia="es-CL"/>
               </w:rPr>
             </w:pPr>
+            <w:r>
+              <w:rPr>
+                <w:rFonts w:asciiTheme="minorHAnsi" w:eastAsiaTheme="minorEastAsia" w:hAnsiTheme="minorHAnsi" w:cstheme="minorBidi"/>
+                <w:lang w:eastAsia="es-CL"/>
+              </w:rPr>
+              <w:t>No</w:t>
+            </w:r>
           </w:p>
         </w:tc>
       </w:tr>
@@ -6488,7 +6289,6 @@
                 <w:sz w:val="22"/>
                 <w:szCs w:val="22"/>
               </w:rPr>
-              <w:lastRenderedPageBreak/>
               <w:t xml:space="preserve">En caso de que el proyecto no cumpla algunos criterios o se recomiende cambiar el proyecto, señalar los criterios que no cumplen el proyecto y sugerencias de mejoras, en caso de que corresponda. </w:t>
             </w:r>
           </w:p>
@@ -6592,7 +6392,7 @@
 </file>
 
 <file path=word/endnotes.xml><?xml version="1.0" encoding="utf-8"?>
-<w:endnotes xmlns:wpc="http://schemas.microsoft.com/office/word/2010/wordprocessingCanvas" xmlns:cx="http://schemas.microsoft.com/office/drawing/2014/chartex" xmlns:cx1="http://schemas.microsoft.com/office/drawing/2015/9/8/chartex" xmlns:cx2="http://schemas.microsoft.com/office/drawing/2015/10/21/chartex" xmlns:cx3="http://schemas.microsoft.com/office/drawing/2016/5/9/chartex" xmlns:cx4="http://schemas.microsoft.com/office/drawing/2016/5/10/chartex" xmlns:cx5="http://schemas.microsoft.com/office/drawing/2016/5/11/chartex" xmlns:cx6="http://schemas.microsoft.com/office/drawing/2016/5/12/chartex" xmlns:cx7="http://schemas.microsoft.com/office/drawing/2016/5/13/chartex" xmlns:cx8="http://schemas.microsoft.com/office/drawing/2016/5/14/chartex" xmlns:mc="http://schemas.openxmlformats.org/markup-compatibility/2006" xmlns:aink="http://schemas.microsoft.com/office/drawing/2016/ink" xmlns:am3d="http://schemas.microsoft.com/office/drawing/2017/model3d" xmlns:o="urn:schemas-microsoft-com:office:office" xmlns:oel="http://schemas.microsoft.com/office/2019/extlst" xmlns:r="http://schemas.openxmlformats.org/officeDocument/2006/relationships" xmlns:m="http://schemas.openxmlformats.org/officeDocument/2006/math" xmlns:v="urn:schemas-microsoft-com:vml" xmlns:wp14="http://schemas.microsoft.com/office/word/2010/wordprocessingDrawing" xmlns:wp="http://schemas.openxmlformats.org/drawingml/2006/wordprocessingDrawing" xmlns:w10="urn:schemas-microsoft-com:office:word" xmlns:w="http://schemas.openxmlformats.org/wordprocessingml/2006/main" xmlns:w14="http://schemas.microsoft.com/office/word/2010/wordml" xmlns:w15="http://schemas.microsoft.com/office/word/2012/wordml" xmlns:w16cex="http://schemas.microsoft.com/office/word/2018/wordml/cex" xmlns:w16cid="http://schemas.microsoft.com/office/word/2016/wordml/cid" xmlns:w16="http://schemas.microsoft.com/office/word/2018/wordml" xmlns:w16sdtdh="http://schemas.microsoft.com/office/word/2020/wordml/sdtdatahash" xmlns:w16se="http://schemas.microsoft.com/office/word/2015/wordml/symex" xmlns:wpg="http://schemas.microsoft.com/office/word/2010/wordprocessingGroup" xmlns:wpi="http://schemas.microsoft.com/office/word/2010/wordprocessingInk" xmlns:wne="http://schemas.microsoft.com/office/word/2006/wordml" xmlns:wps="http://schemas.microsoft.com/office/word/2010/wordprocessingShape" mc:Ignorable="w14 w15 w16se w16cid w16 w16cex w16sdtdh wp14">
+<w:endnotes xmlns:wpc="http://schemas.microsoft.com/office/word/2010/wordprocessingCanvas" xmlns:cx="http://schemas.microsoft.com/office/drawing/2014/chartex" xmlns:cx1="http://schemas.microsoft.com/office/drawing/2015/9/8/chartex" xmlns:cx2="http://schemas.microsoft.com/office/drawing/2015/10/21/chartex" xmlns:cx3="http://schemas.microsoft.com/office/drawing/2016/5/9/chartex" xmlns:cx4="http://schemas.microsoft.com/office/drawing/2016/5/10/chartex" xmlns:cx5="http://schemas.microsoft.com/office/drawing/2016/5/11/chartex" xmlns:cx6="http://schemas.microsoft.com/office/drawing/2016/5/12/chartex" xmlns:cx7="http://schemas.microsoft.com/office/drawing/2016/5/13/chartex" xmlns:cx8="http://schemas.microsoft.com/office/drawing/2016/5/14/chartex" xmlns:mc="http://schemas.openxmlformats.org/markup-compatibility/2006" xmlns:aink="http://schemas.microsoft.com/office/drawing/2016/ink" xmlns:am3d="http://schemas.microsoft.com/office/drawing/2017/model3d" xmlns:o="urn:schemas-microsoft-com:office:office" xmlns:oel="http://schemas.microsoft.com/office/2019/extlst" xmlns:r="http://schemas.openxmlformats.org/officeDocument/2006/relationships" xmlns:m="http://schemas.openxmlformats.org/officeDocument/2006/math" xmlns:v="urn:schemas-microsoft-com:vml" xmlns:wp14="http://schemas.microsoft.com/office/word/2010/wordprocessingDrawing" xmlns:wp="http://schemas.openxmlformats.org/drawingml/2006/wordprocessingDrawing" xmlns:w10="urn:schemas-microsoft-com:office:word" xmlns:w="http://schemas.openxmlformats.org/wordprocessingml/2006/main" xmlns:w14="http://schemas.microsoft.com/office/word/2010/wordml" xmlns:w15="http://schemas.microsoft.com/office/word/2012/wordml" xmlns:w16cex="http://schemas.microsoft.com/office/word/2018/wordml/cex" xmlns:w16cid="http://schemas.microsoft.com/office/word/2016/wordml/cid" xmlns:w16="http://schemas.microsoft.com/office/word/2018/wordml" xmlns:w16du="http://schemas.microsoft.com/office/word/2023/wordml/word16du" xmlns:w16sdtdh="http://schemas.microsoft.com/office/word/2020/wordml/sdtdatahash" xmlns:w16se="http://schemas.microsoft.com/office/word/2015/wordml/symex" xmlns:wpg="http://schemas.microsoft.com/office/word/2010/wordprocessingGroup" xmlns:wpi="http://schemas.microsoft.com/office/word/2010/wordprocessingInk" xmlns:wne="http://schemas.microsoft.com/office/word/2006/wordml" xmlns:wps="http://schemas.microsoft.com/office/word/2010/wordprocessingShape" mc:Ignorable="w14 w15 w16se w16cid w16 w16cex w16sdtdh w16du wp14">
   <w:endnote w:type="separator" w:id="-1">
     <w:p>
       <w:r>
@@ -6611,7 +6411,7 @@
 </file>
 
 <file path=word/footer1.xml><?xml version="1.0" encoding="utf-8"?>
-<w:ftr xmlns:wpc="http://schemas.microsoft.com/office/word/2010/wordprocessingCanvas" xmlns:cx="http://schemas.microsoft.com/office/drawing/2014/chartex" xmlns:cx1="http://schemas.microsoft.com/office/drawing/2015/9/8/chartex" xmlns:cx2="http://schemas.microsoft.com/office/drawing/2015/10/21/chartex" xmlns:cx3="http://schemas.microsoft.com/office/drawing/2016/5/9/chartex" xmlns:cx4="http://schemas.microsoft.com/office/drawing/2016/5/10/chartex" xmlns:cx5="http://schemas.microsoft.com/office/drawing/2016/5/11/chartex" xmlns:cx6="http://schemas.microsoft.com/office/drawing/2016/5/12/chartex" xmlns:cx7="http://schemas.microsoft.com/office/drawing/2016/5/13/chartex" xmlns:cx8="http://schemas.microsoft.com/office/drawing/2016/5/14/chartex" xmlns:mc="http://schemas.openxmlformats.org/markup-compatibility/2006" xmlns:aink="http://schemas.microsoft.com/office/drawing/2016/ink" xmlns:am3d="http://schemas.microsoft.com/office/drawing/2017/model3d" xmlns:o="urn:schemas-microsoft-com:office:office" xmlns:oel="http://schemas.microsoft.com/office/2019/extlst" xmlns:r="http://schemas.openxmlformats.org/officeDocument/2006/relationships" xmlns:m="http://schemas.openxmlformats.org/officeDocument/2006/math" xmlns:v="urn:schemas-microsoft-com:vml" xmlns:wp14="http://schemas.microsoft.com/office/word/2010/wordprocessingDrawing" xmlns:wp="http://schemas.openxmlformats.org/drawingml/2006/wordprocessingDrawing" xmlns:w10="urn:schemas-microsoft-com:office:word" xmlns:w="http://schemas.openxmlformats.org/wordprocessingml/2006/main" xmlns:w14="http://schemas.microsoft.com/office/word/2010/wordml" xmlns:w15="http://schemas.microsoft.com/office/word/2012/wordml" xmlns:w16cex="http://schemas.microsoft.com/office/word/2018/wordml/cex" xmlns:w16cid="http://schemas.microsoft.com/office/word/2016/wordml/cid" xmlns:w16="http://schemas.microsoft.com/office/word/2018/wordml" xmlns:w16sdtdh="http://schemas.microsoft.com/office/word/2020/wordml/sdtdatahash" xmlns:w16se="http://schemas.microsoft.com/office/word/2015/wordml/symex" xmlns:wpg="http://schemas.microsoft.com/office/word/2010/wordprocessingGroup" xmlns:wpi="http://schemas.microsoft.com/office/word/2010/wordprocessingInk" xmlns:wne="http://schemas.microsoft.com/office/word/2006/wordml" xmlns:wps="http://schemas.microsoft.com/office/word/2010/wordprocessingShape" mc:Ignorable="w14 w15 w16se w16cid w16 w16cex w16sdtdh wp14">
+<w:ftr xmlns:wpc="http://schemas.microsoft.com/office/word/2010/wordprocessingCanvas" xmlns:cx="http://schemas.microsoft.com/office/drawing/2014/chartex" xmlns:cx1="http://schemas.microsoft.com/office/drawing/2015/9/8/chartex" xmlns:cx2="http://schemas.microsoft.com/office/drawing/2015/10/21/chartex" xmlns:cx3="http://schemas.microsoft.com/office/drawing/2016/5/9/chartex" xmlns:cx4="http://schemas.microsoft.com/office/drawing/2016/5/10/chartex" xmlns:cx5="http://schemas.microsoft.com/office/drawing/2016/5/11/chartex" xmlns:cx6="http://schemas.microsoft.com/office/drawing/2016/5/12/chartex" xmlns:cx7="http://schemas.microsoft.com/office/drawing/2016/5/13/chartex" xmlns:cx8="http://schemas.microsoft.com/office/drawing/2016/5/14/chartex" xmlns:mc="http://schemas.openxmlformats.org/markup-compatibility/2006" xmlns:aink="http://schemas.microsoft.com/office/drawing/2016/ink" xmlns:am3d="http://schemas.microsoft.com/office/drawing/2017/model3d" xmlns:o="urn:schemas-microsoft-com:office:office" xmlns:oel="http://schemas.microsoft.com/office/2019/extlst" xmlns:r="http://schemas.openxmlformats.org/officeDocument/2006/relationships" xmlns:m="http://schemas.openxmlformats.org/officeDocument/2006/math" xmlns:v="urn:schemas-microsoft-com:vml" xmlns:wp14="http://schemas.microsoft.com/office/word/2010/wordprocessingDrawing" xmlns:wp="http://schemas.openxmlformats.org/drawingml/2006/wordprocessingDrawing" xmlns:w10="urn:schemas-microsoft-com:office:word" xmlns:w="http://schemas.openxmlformats.org/wordprocessingml/2006/main" xmlns:w14="http://schemas.microsoft.com/office/word/2010/wordml" xmlns:w15="http://schemas.microsoft.com/office/word/2012/wordml" xmlns:w16cex="http://schemas.microsoft.com/office/word/2018/wordml/cex" xmlns:w16cid="http://schemas.microsoft.com/office/word/2016/wordml/cid" xmlns:w16="http://schemas.microsoft.com/office/word/2018/wordml" xmlns:w16du="http://schemas.microsoft.com/office/word/2023/wordml/word16du" xmlns:w16sdtdh="http://schemas.microsoft.com/office/word/2020/wordml/sdtdatahash" xmlns:w16se="http://schemas.microsoft.com/office/word/2015/wordml/symex" xmlns:wpg="http://schemas.microsoft.com/office/word/2010/wordprocessingGroup" xmlns:wpi="http://schemas.microsoft.com/office/word/2010/wordprocessingInk" xmlns:wne="http://schemas.microsoft.com/office/word/2006/wordml" xmlns:wps="http://schemas.microsoft.com/office/word/2010/wordprocessingShape" mc:Ignorable="w14 w15 w16se w16cid w16 w16cex w16sdtdh w16du wp14">
   <w:p>
     <w:pPr>
       <w:pStyle w:val="Piedepgina"/>
@@ -7093,7 +6893,7 @@
 </file>
 
 <file path=word/footnotes.xml><?xml version="1.0" encoding="utf-8"?>
-<w:footnotes xmlns:wpc="http://schemas.microsoft.com/office/word/2010/wordprocessingCanvas" xmlns:cx="http://schemas.microsoft.com/office/drawing/2014/chartex" xmlns:cx1="http://schemas.microsoft.com/office/drawing/2015/9/8/chartex" xmlns:cx2="http://schemas.microsoft.com/office/drawing/2015/10/21/chartex" xmlns:cx3="http://schemas.microsoft.com/office/drawing/2016/5/9/chartex" xmlns:cx4="http://schemas.microsoft.com/office/drawing/2016/5/10/chartex" xmlns:cx5="http://schemas.microsoft.com/office/drawing/2016/5/11/chartex" xmlns:cx6="http://schemas.microsoft.com/office/drawing/2016/5/12/chartex" xmlns:cx7="http://schemas.microsoft.com/office/drawing/2016/5/13/chartex" xmlns:cx8="http://schemas.microsoft.com/office/drawing/2016/5/14/chartex" xmlns:mc="http://schemas.openxmlformats.org/markup-compatibility/2006" xmlns:aink="http://schemas.microsoft.com/office/drawing/2016/ink" xmlns:am3d="http://schemas.microsoft.com/office/drawing/2017/model3d" xmlns:o="urn:schemas-microsoft-com:office:office" xmlns:oel="http://schemas.microsoft.com/office/2019/extlst" xmlns:r="http://schemas.openxmlformats.org/officeDocument/2006/relationships" xmlns:m="http://schemas.openxmlformats.org/officeDocument/2006/math" xmlns:v="urn:schemas-microsoft-com:vml" xmlns:wp14="http://schemas.microsoft.com/office/word/2010/wordprocessingDrawing" xmlns:wp="http://schemas.openxmlformats.org/drawingml/2006/wordprocessingDrawing" xmlns:w10="urn:schemas-microsoft-com:office:word" xmlns:w="http://schemas.openxmlformats.org/wordprocessingml/2006/main" xmlns:w14="http://schemas.microsoft.com/office/word/2010/wordml" xmlns:w15="http://schemas.microsoft.com/office/word/2012/wordml" xmlns:w16cex="http://schemas.microsoft.com/office/word/2018/wordml/cex" xmlns:w16cid="http://schemas.microsoft.com/office/word/2016/wordml/cid" xmlns:w16="http://schemas.microsoft.com/office/word/2018/wordml" xmlns:w16sdtdh="http://schemas.microsoft.com/office/word/2020/wordml/sdtdatahash" xmlns:w16se="http://schemas.microsoft.com/office/word/2015/wordml/symex" xmlns:wpg="http://schemas.microsoft.com/office/word/2010/wordprocessingGroup" xmlns:wpi="http://schemas.microsoft.com/office/word/2010/wordprocessingInk" xmlns:wne="http://schemas.microsoft.com/office/word/2006/wordml" xmlns:wps="http://schemas.microsoft.com/office/word/2010/wordprocessingShape" mc:Ignorable="w14 w15 w16se w16cid w16 w16cex w16sdtdh wp14">
+<w:footnotes xmlns:wpc="http://schemas.microsoft.com/office/word/2010/wordprocessingCanvas" xmlns:cx="http://schemas.microsoft.com/office/drawing/2014/chartex" xmlns:cx1="http://schemas.microsoft.com/office/drawing/2015/9/8/chartex" xmlns:cx2="http://schemas.microsoft.com/office/drawing/2015/10/21/chartex" xmlns:cx3="http://schemas.microsoft.com/office/drawing/2016/5/9/chartex" xmlns:cx4="http://schemas.microsoft.com/office/drawing/2016/5/10/chartex" xmlns:cx5="http://schemas.microsoft.com/office/drawing/2016/5/11/chartex" xmlns:cx6="http://schemas.microsoft.com/office/drawing/2016/5/12/chartex" xmlns:cx7="http://schemas.microsoft.com/office/drawing/2016/5/13/chartex" xmlns:cx8="http://schemas.microsoft.com/office/drawing/2016/5/14/chartex" xmlns:mc="http://schemas.openxmlformats.org/markup-compatibility/2006" xmlns:aink="http://schemas.microsoft.com/office/drawing/2016/ink" xmlns:am3d="http://schemas.microsoft.com/office/drawing/2017/model3d" xmlns:o="urn:schemas-microsoft-com:office:office" xmlns:oel="http://schemas.microsoft.com/office/2019/extlst" xmlns:r="http://schemas.openxmlformats.org/officeDocument/2006/relationships" xmlns:m="http://schemas.openxmlformats.org/officeDocument/2006/math" xmlns:v="urn:schemas-microsoft-com:vml" xmlns:wp14="http://schemas.microsoft.com/office/word/2010/wordprocessingDrawing" xmlns:wp="http://schemas.openxmlformats.org/drawingml/2006/wordprocessingDrawing" xmlns:w10="urn:schemas-microsoft-com:office:word" xmlns:w="http://schemas.openxmlformats.org/wordprocessingml/2006/main" xmlns:w14="http://schemas.microsoft.com/office/word/2010/wordml" xmlns:w15="http://schemas.microsoft.com/office/word/2012/wordml" xmlns:w16cex="http://schemas.microsoft.com/office/word/2018/wordml/cex" xmlns:w16cid="http://schemas.microsoft.com/office/word/2016/wordml/cid" xmlns:w16="http://schemas.microsoft.com/office/word/2018/wordml" xmlns:w16du="http://schemas.microsoft.com/office/word/2023/wordml/word16du" xmlns:w16sdtdh="http://schemas.microsoft.com/office/word/2020/wordml/sdtdatahash" xmlns:w16se="http://schemas.microsoft.com/office/word/2015/wordml/symex" xmlns:wpg="http://schemas.microsoft.com/office/word/2010/wordprocessingGroup" xmlns:wpi="http://schemas.microsoft.com/office/word/2010/wordprocessingInk" xmlns:wne="http://schemas.microsoft.com/office/word/2006/wordml" xmlns:wps="http://schemas.microsoft.com/office/word/2010/wordprocessingShape" mc:Ignorable="w14 w15 w16se w16cid w16 w16cex w16sdtdh w16du wp14">
   <w:footnote w:type="separator" w:id="-1">
     <w:p>
       <w:r>
@@ -7182,27 +6982,7 @@
           <w:szCs w:val="18"/>
           <w:lang w:val="es-ES"/>
         </w:rPr>
-        <w:t xml:space="preserve">: Deben integrar la mayor cantidad de competencias del perfil de egreso (al menos tres competencias de especialidad) o todas </w:t>
-      </w:r>
-      <w:proofErr w:type="gramStart"/>
-      <w:r>
-        <w:rPr>
-          <w:rFonts w:cs="Calibri Light"/>
-          <w:sz w:val="18"/>
-          <w:szCs w:val="18"/>
-          <w:lang w:val="es-ES"/>
-        </w:rPr>
-        <w:t>en caso que</w:t>
-      </w:r>
-      <w:proofErr w:type="gramEnd"/>
-      <w:r>
-        <w:rPr>
-          <w:rFonts w:cs="Calibri Light"/>
-          <w:sz w:val="18"/>
-          <w:szCs w:val="18"/>
-          <w:lang w:val="es-ES"/>
-        </w:rPr>
-        <w:t xml:space="preserve"> el proyecto APT o portafolio profesional a desarrollar lo requiera, con el propósito de movilizar los recursos internos y externos del estudiante. </w:t>
+        <w:t xml:space="preserve">: Deben integrar la mayor cantidad de competencias del perfil de egreso (al menos tres competencias de especialidad) o todas en caso que el proyecto APT o portafolio profesional a desarrollar lo requiera, con el propósito de movilizar los recursos internos y externos del estudiante. </w:t>
       </w:r>
     </w:p>
     <w:p>
@@ -7361,7 +7141,7 @@
 </file>
 
 <file path=word/header1.xml><?xml version="1.0" encoding="utf-8"?>
-<w:hdr xmlns:wpc="http://schemas.microsoft.com/office/word/2010/wordprocessingCanvas" xmlns:cx="http://schemas.microsoft.com/office/drawing/2014/chartex" xmlns:cx1="http://schemas.microsoft.com/office/drawing/2015/9/8/chartex" xmlns:cx2="http://schemas.microsoft.com/office/drawing/2015/10/21/chartex" xmlns:cx3="http://schemas.microsoft.com/office/drawing/2016/5/9/chartex" xmlns:cx4="http://schemas.microsoft.com/office/drawing/2016/5/10/chartex" xmlns:cx5="http://schemas.microsoft.com/office/drawing/2016/5/11/chartex" xmlns:cx6="http://schemas.microsoft.com/office/drawing/2016/5/12/chartex" xmlns:cx7="http://schemas.microsoft.com/office/drawing/2016/5/13/chartex" xmlns:cx8="http://schemas.microsoft.com/office/drawing/2016/5/14/chartex" xmlns:mc="http://schemas.openxmlformats.org/markup-compatibility/2006" xmlns:aink="http://schemas.microsoft.com/office/drawing/2016/ink" xmlns:am3d="http://schemas.microsoft.com/office/drawing/2017/model3d" xmlns:o="urn:schemas-microsoft-com:office:office" xmlns:oel="http://schemas.microsoft.com/office/2019/extlst" xmlns:r="http://schemas.openxmlformats.org/officeDocument/2006/relationships" xmlns:m="http://schemas.openxmlformats.org/officeDocument/2006/math" xmlns:v="urn:schemas-microsoft-com:vml" xmlns:wp14="http://schemas.microsoft.com/office/word/2010/wordprocessingDrawing" xmlns:wp="http://schemas.openxmlformats.org/drawingml/2006/wordprocessingDrawing" xmlns:w10="urn:schemas-microsoft-com:office:word" xmlns:w="http://schemas.openxmlformats.org/wordprocessingml/2006/main" xmlns:w14="http://schemas.microsoft.com/office/word/2010/wordml" xmlns:w15="http://schemas.microsoft.com/office/word/2012/wordml" xmlns:w16cex="http://schemas.microsoft.com/office/word/2018/wordml/cex" xmlns:w16cid="http://schemas.microsoft.com/office/word/2016/wordml/cid" xmlns:w16="http://schemas.microsoft.com/office/word/2018/wordml" xmlns:w16sdtdh="http://schemas.microsoft.com/office/word/2020/wordml/sdtdatahash" xmlns:w16se="http://schemas.microsoft.com/office/word/2015/wordml/symex" xmlns:wpg="http://schemas.microsoft.com/office/word/2010/wordprocessingGroup" xmlns:wpi="http://schemas.microsoft.com/office/word/2010/wordprocessingInk" xmlns:wne="http://schemas.microsoft.com/office/word/2006/wordml" xmlns:wps="http://schemas.microsoft.com/office/word/2010/wordprocessingShape" mc:Ignorable="w14 w15 w16se w16cid w16 w16cex w16sdtdh wp14">
+<w:hdr xmlns:wpc="http://schemas.microsoft.com/office/word/2010/wordprocessingCanvas" xmlns:cx="http://schemas.microsoft.com/office/drawing/2014/chartex" xmlns:cx1="http://schemas.microsoft.com/office/drawing/2015/9/8/chartex" xmlns:cx2="http://schemas.microsoft.com/office/drawing/2015/10/21/chartex" xmlns:cx3="http://schemas.microsoft.com/office/drawing/2016/5/9/chartex" xmlns:cx4="http://schemas.microsoft.com/office/drawing/2016/5/10/chartex" xmlns:cx5="http://schemas.microsoft.com/office/drawing/2016/5/11/chartex" xmlns:cx6="http://schemas.microsoft.com/office/drawing/2016/5/12/chartex" xmlns:cx7="http://schemas.microsoft.com/office/drawing/2016/5/13/chartex" xmlns:cx8="http://schemas.microsoft.com/office/drawing/2016/5/14/chartex" xmlns:mc="http://schemas.openxmlformats.org/markup-compatibility/2006" xmlns:aink="http://schemas.microsoft.com/office/drawing/2016/ink" xmlns:am3d="http://schemas.microsoft.com/office/drawing/2017/model3d" xmlns:o="urn:schemas-microsoft-com:office:office" xmlns:oel="http://schemas.microsoft.com/office/2019/extlst" xmlns:r="http://schemas.openxmlformats.org/officeDocument/2006/relationships" xmlns:m="http://schemas.openxmlformats.org/officeDocument/2006/math" xmlns:v="urn:schemas-microsoft-com:vml" xmlns:wp14="http://schemas.microsoft.com/office/word/2010/wordprocessingDrawing" xmlns:wp="http://schemas.openxmlformats.org/drawingml/2006/wordprocessingDrawing" xmlns:w10="urn:schemas-microsoft-com:office:word" xmlns:w="http://schemas.openxmlformats.org/wordprocessingml/2006/main" xmlns:w14="http://schemas.microsoft.com/office/word/2010/wordml" xmlns:w15="http://schemas.microsoft.com/office/word/2012/wordml" xmlns:w16cex="http://schemas.microsoft.com/office/word/2018/wordml/cex" xmlns:w16cid="http://schemas.microsoft.com/office/word/2016/wordml/cid" xmlns:w16="http://schemas.microsoft.com/office/word/2018/wordml" xmlns:w16du="http://schemas.microsoft.com/office/word/2023/wordml/word16du" xmlns:w16sdtdh="http://schemas.microsoft.com/office/word/2020/wordml/sdtdatahash" xmlns:w16se="http://schemas.microsoft.com/office/word/2015/wordml/symex" xmlns:wpg="http://schemas.microsoft.com/office/word/2010/wordprocessingGroup" xmlns:wpi="http://schemas.microsoft.com/office/word/2010/wordprocessingInk" xmlns:wne="http://schemas.microsoft.com/office/word/2006/wordml" xmlns:wps="http://schemas.microsoft.com/office/word/2010/wordprocessingShape" mc:Ignorable="w14 w15 w16se w16cid w16 w16cex w16sdtdh w16du wp14">
   <w:p>
     <w:pPr>
       <w:pStyle w:val="Encabezado"/>
@@ -7461,7 +7241,7 @@
 </file>
 
 <file path=word/numbering.xml><?xml version="1.0" encoding="utf-8"?>
-<w:numbering xmlns:wpc="http://schemas.microsoft.com/office/word/2010/wordprocessingCanvas" xmlns:cx="http://schemas.microsoft.com/office/drawing/2014/chartex" xmlns:cx1="http://schemas.microsoft.com/office/drawing/2015/9/8/chartex" xmlns:cx2="http://schemas.microsoft.com/office/drawing/2015/10/21/chartex" xmlns:cx3="http://schemas.microsoft.com/office/drawing/2016/5/9/chartex" xmlns:cx4="http://schemas.microsoft.com/office/drawing/2016/5/10/chartex" xmlns:cx5="http://schemas.microsoft.com/office/drawing/2016/5/11/chartex" xmlns:cx6="http://schemas.microsoft.com/office/drawing/2016/5/12/chartex" xmlns:cx7="http://schemas.microsoft.com/office/drawing/2016/5/13/chartex" xmlns:cx8="http://schemas.microsoft.com/office/drawing/2016/5/14/chartex" xmlns:mc="http://schemas.openxmlformats.org/markup-compatibility/2006" xmlns:aink="http://schemas.microsoft.com/office/drawing/2016/ink" xmlns:am3d="http://schemas.microsoft.com/office/drawing/2017/model3d" xmlns:o="urn:schemas-microsoft-com:office:office" xmlns:oel="http://schemas.microsoft.com/office/2019/extlst" xmlns:r="http://schemas.openxmlformats.org/officeDocument/2006/relationships" xmlns:m="http://schemas.openxmlformats.org/officeDocument/2006/math" xmlns:v="urn:schemas-microsoft-com:vml" xmlns:wp14="http://schemas.microsoft.com/office/word/2010/wordprocessingDrawing" xmlns:wp="http://schemas.openxmlformats.org/drawingml/2006/wordprocessingDrawing" xmlns:w10="urn:schemas-microsoft-com:office:word" xmlns:w="http://schemas.openxmlformats.org/wordprocessingml/2006/main" xmlns:w14="http://schemas.microsoft.com/office/word/2010/wordml" xmlns:w15="http://schemas.microsoft.com/office/word/2012/wordml" xmlns:w16cex="http://schemas.microsoft.com/office/word/2018/wordml/cex" xmlns:w16cid="http://schemas.microsoft.com/office/word/2016/wordml/cid" xmlns:w16="http://schemas.microsoft.com/office/word/2018/wordml" xmlns:w16sdtdh="http://schemas.microsoft.com/office/word/2020/wordml/sdtdatahash" xmlns:w16se="http://schemas.microsoft.com/office/word/2015/wordml/symex" xmlns:wpg="http://schemas.microsoft.com/office/word/2010/wordprocessingGroup" xmlns:wpi="http://schemas.microsoft.com/office/word/2010/wordprocessingInk" xmlns:wne="http://schemas.microsoft.com/office/word/2006/wordml" xmlns:wps="http://schemas.microsoft.com/office/word/2010/wordprocessingShape" mc:Ignorable="w14 w15 w16se w16cid w16 w16cex w16sdtdh wp14">
+<w:numbering xmlns:wpc="http://schemas.microsoft.com/office/word/2010/wordprocessingCanvas" xmlns:cx="http://schemas.microsoft.com/office/drawing/2014/chartex" xmlns:cx1="http://schemas.microsoft.com/office/drawing/2015/9/8/chartex" xmlns:cx2="http://schemas.microsoft.com/office/drawing/2015/10/21/chartex" xmlns:cx3="http://schemas.microsoft.com/office/drawing/2016/5/9/chartex" xmlns:cx4="http://schemas.microsoft.com/office/drawing/2016/5/10/chartex" xmlns:cx5="http://schemas.microsoft.com/office/drawing/2016/5/11/chartex" xmlns:cx6="http://schemas.microsoft.com/office/drawing/2016/5/12/chartex" xmlns:cx7="http://schemas.microsoft.com/office/drawing/2016/5/13/chartex" xmlns:cx8="http://schemas.microsoft.com/office/drawing/2016/5/14/chartex" xmlns:mc="http://schemas.openxmlformats.org/markup-compatibility/2006" xmlns:aink="http://schemas.microsoft.com/office/drawing/2016/ink" xmlns:am3d="http://schemas.microsoft.com/office/drawing/2017/model3d" xmlns:o="urn:schemas-microsoft-com:office:office" xmlns:oel="http://schemas.microsoft.com/office/2019/extlst" xmlns:r="http://schemas.openxmlformats.org/officeDocument/2006/relationships" xmlns:m="http://schemas.openxmlformats.org/officeDocument/2006/math" xmlns:v="urn:schemas-microsoft-com:vml" xmlns:wp14="http://schemas.microsoft.com/office/word/2010/wordprocessingDrawing" xmlns:wp="http://schemas.openxmlformats.org/drawingml/2006/wordprocessingDrawing" xmlns:w10="urn:schemas-microsoft-com:office:word" xmlns:w="http://schemas.openxmlformats.org/wordprocessingml/2006/main" xmlns:w14="http://schemas.microsoft.com/office/word/2010/wordml" xmlns:w15="http://schemas.microsoft.com/office/word/2012/wordml" xmlns:w16cex="http://schemas.microsoft.com/office/word/2018/wordml/cex" xmlns:w16cid="http://schemas.microsoft.com/office/word/2016/wordml/cid" xmlns:w16="http://schemas.microsoft.com/office/word/2018/wordml" xmlns:w16du="http://schemas.microsoft.com/office/word/2023/wordml/word16du" xmlns:w16sdtdh="http://schemas.microsoft.com/office/word/2020/wordml/sdtdatahash" xmlns:w16se="http://schemas.microsoft.com/office/word/2015/wordml/symex" xmlns:wpg="http://schemas.microsoft.com/office/word/2010/wordprocessingGroup" xmlns:wpi="http://schemas.microsoft.com/office/word/2010/wordprocessingInk" xmlns:wne="http://schemas.microsoft.com/office/word/2006/wordml" xmlns:wps="http://schemas.microsoft.com/office/word/2010/wordprocessingShape" mc:Ignorable="w14 w15 w16se w16cid w16 w16cex w16sdtdh w16du wp14">
   <w:abstractNum w:abstractNumId="0" w15:restartNumberingAfterBreak="0">
     <w:nsid w:val="08183884"/>
     <w:multiLevelType w:val="hybridMultilevel"/>
@@ -10543,7 +10323,7 @@
 </file>
 
 <file path=word/styles.xml><?xml version="1.0" encoding="utf-8"?>
-<w:styles xmlns:mc="http://schemas.openxmlformats.org/markup-compatibility/2006" xmlns:r="http://schemas.openxmlformats.org/officeDocument/2006/relationships" xmlns:w="http://schemas.openxmlformats.org/wordprocessingml/2006/main" xmlns:w14="http://schemas.microsoft.com/office/word/2010/wordml" xmlns:w15="http://schemas.microsoft.com/office/word/2012/wordml" xmlns:w16cex="http://schemas.microsoft.com/office/word/2018/wordml/cex" xmlns:w16cid="http://schemas.microsoft.com/office/word/2016/wordml/cid" xmlns:w16="http://schemas.microsoft.com/office/word/2018/wordml" xmlns:w16sdtdh="http://schemas.microsoft.com/office/word/2020/wordml/sdtdatahash" xmlns:w16se="http://schemas.microsoft.com/office/word/2015/wordml/symex" mc:Ignorable="w14 w15 w16se w16cid w16 w16cex w16sdtdh">
+<w:styles xmlns:mc="http://schemas.openxmlformats.org/markup-compatibility/2006" xmlns:r="http://schemas.openxmlformats.org/officeDocument/2006/relationships" xmlns:w="http://schemas.openxmlformats.org/wordprocessingml/2006/main" xmlns:w14="http://schemas.microsoft.com/office/word/2010/wordml" xmlns:w15="http://schemas.microsoft.com/office/word/2012/wordml" xmlns:w16cex="http://schemas.microsoft.com/office/word/2018/wordml/cex" xmlns:w16cid="http://schemas.microsoft.com/office/word/2016/wordml/cid" xmlns:w16="http://schemas.microsoft.com/office/word/2018/wordml" xmlns:w16du="http://schemas.microsoft.com/office/word/2023/wordml/word16du" xmlns:w16sdtdh="http://schemas.microsoft.com/office/word/2020/wordml/sdtdatahash" xmlns:w16se="http://schemas.microsoft.com/office/word/2015/wordml/symex" mc:Ignorable="w14 w15 w16se w16cid w16 w16cex w16sdtdh w16du">
   <w:docDefaults>
     <w:rPrDefault>
       <w:rPr>
@@ -11685,25 +11465,6 @@
 </file>
 
 <file path=customXml/item2.xml><?xml version="1.0" encoding="utf-8"?>
-<b:Sources xmlns:b="http://schemas.openxmlformats.org/officeDocument/2006/bibliography" xmlns="http://schemas.openxmlformats.org/officeDocument/2006/bibliography" SelectedStyle="\APASixthEditionOfficeOnline.xsl" StyleName="APA" Version="6"/>
-</file>
-
-<file path=customXml/item3.xml><?xml version="1.0" encoding="utf-8"?>
-<p:properties xmlns:p="http://schemas.microsoft.com/office/2006/metadata/properties" xmlns:xsi="http://www.w3.org/2001/XMLSchema-instance" xmlns:pc="http://schemas.microsoft.com/office/infopath/2007/PartnerControls">
-  <documentManagement/>
-</p:properties>
-</file>
-
-<file path=customXml/item4.xml><?xml version="1.0" encoding="utf-8"?>
-<?mso-contentType ?>
-<FormTemplates xmlns="http://schemas.microsoft.com/sharepoint/v3/contenttype/forms">
-  <Display>DocumentLibraryForm</Display>
-  <Edit>DocumentLibraryForm</Edit>
-  <New>DocumentLibraryForm</New>
-</FormTemplates>
-</file>
-
-<file path=customXml/item5.xml><?xml version="1.0" encoding="utf-8"?>
 <ct:contentTypeSchema xmlns:ct="http://schemas.microsoft.com/office/2006/metadata/contentType" xmlns:ma="http://schemas.microsoft.com/office/2006/metadata/properties/metaAttributes" ct:_="" ma:_="" ma:contentTypeName="Documento" ma:contentTypeID="0x010100E96778489EE7714D8BD12CC105EB918B" ma:contentTypeVersion="2" ma:contentTypeDescription="Crear nuevo documento." ma:contentTypeScope="" ma:versionID="416c5c7ae9b5d54d83875cd3c65194e3">
   <xsd:schema xmlns:xsd="http://www.w3.org/2001/XMLSchema" xmlns:xs="http://www.w3.org/2001/XMLSchema" xmlns:p="http://schemas.microsoft.com/office/2006/metadata/properties" xmlns:ns2="126e8a1c-9ea9-435a-ac89-d06c80d62e30" targetNamespace="http://schemas.microsoft.com/office/2006/metadata/properties" ma:root="true" ma:fieldsID="70a237c842677bd850644f8595079f5e" ns2:_="">
     <xsd:import namespace="126e8a1c-9ea9-435a-ac89-d06c80d62e30"/>
@@ -11835,6 +11596,25 @@
 </ct:contentTypeSchema>
 </file>
 
+<file path=customXml/item3.xml><?xml version="1.0" encoding="utf-8"?>
+<?mso-contentType ?>
+<FormTemplates xmlns="http://schemas.microsoft.com/sharepoint/v3/contenttype/forms">
+  <Display>DocumentLibraryForm</Display>
+  <Edit>DocumentLibraryForm</Edit>
+  <New>DocumentLibraryForm</New>
+</FormTemplates>
+</file>
+
+<file path=customXml/item4.xml><?xml version="1.0" encoding="utf-8"?>
+<p:properties xmlns:p="http://schemas.microsoft.com/office/2006/metadata/properties" xmlns:xsi="http://www.w3.org/2001/XMLSchema-instance" xmlns:pc="http://schemas.microsoft.com/office/infopath/2007/PartnerControls">
+  <documentManagement/>
+</p:properties>
+</file>
+
+<file path=customXml/item5.xml><?xml version="1.0" encoding="utf-8"?>
+<b:Sources xmlns:b="http://schemas.openxmlformats.org/officeDocument/2006/bibliography" xmlns="http://schemas.openxmlformats.org/officeDocument/2006/bibliography" SelectedStyle="\APASixthEditionOfficeOnline.xsl" StyleName="APA" Version="6"/>
+</file>
+
 <file path=customXml/itemProps1.xml><?xml version="1.0" encoding="utf-8"?>
 <ds:datastoreItem xmlns:ds="http://schemas.openxmlformats.org/officeDocument/2006/customXml" ds:itemID="{55AF091B-3C7A-41E3-B477-F2FDAA23CFDA}">
   <ds:schemaRefs>
@@ -11844,31 +11624,6 @@
 </file>
 
 <file path=customXml/itemProps2.xml><?xml version="1.0" encoding="utf-8"?>
-<ds:datastoreItem xmlns:ds="http://schemas.openxmlformats.org/officeDocument/2006/customXml" ds:itemID="{74203E96-B722-44CF-B611-70923DD4F702}">
-  <ds:schemaRefs>
-    <ds:schemaRef ds:uri="http://schemas.openxmlformats.org/officeDocument/2006/bibliography"/>
-  </ds:schemaRefs>
-</ds:datastoreItem>
-</file>
-
-<file path=customXml/itemProps3.xml><?xml version="1.0" encoding="utf-8"?>
-<ds:datastoreItem xmlns:ds="http://schemas.openxmlformats.org/officeDocument/2006/customXml" ds:itemID="{5B7B5873-BEF7-4EF9-B783-7B50266FE496}">
-  <ds:schemaRefs>
-    <ds:schemaRef ds:uri="http://schemas.microsoft.com/office/2006/metadata/properties"/>
-    <ds:schemaRef ds:uri="http://schemas.microsoft.com/office/infopath/2007/PartnerControls"/>
-  </ds:schemaRefs>
-</ds:datastoreItem>
-</file>
-
-<file path=customXml/itemProps4.xml><?xml version="1.0" encoding="utf-8"?>
-<ds:datastoreItem xmlns:ds="http://schemas.openxmlformats.org/officeDocument/2006/customXml" ds:itemID="{4EF1E242-F579-4982-B8CC-2FBF33737424}">
-  <ds:schemaRefs>
-    <ds:schemaRef ds:uri="http://schemas.microsoft.com/sharepoint/v3/contenttype/forms"/>
-  </ds:schemaRefs>
-</ds:datastoreItem>
-</file>
-
-<file path=customXml/itemProps5.xml><?xml version="1.0" encoding="utf-8"?>
 <ds:datastoreItem xmlns:ds="http://schemas.openxmlformats.org/officeDocument/2006/customXml" ds:itemID="{12C339A1-A9A3-4F86-8BF7-5C7340ED2ECA}">
   <ds:schemaRefs>
     <ds:schemaRef ds:uri="http://schemas.microsoft.com/office/2006/metadata/contentType"/>
@@ -11884,4 +11639,29 @@
     <ds:schemaRef ds:uri="http://schemas.microsoft.com/internal/obd"/>
   </ds:schemaRefs>
 </ds:datastoreItem>
+</file>
+
+<file path=customXml/itemProps3.xml><?xml version="1.0" encoding="utf-8"?>
+<ds:datastoreItem xmlns:ds="http://schemas.openxmlformats.org/officeDocument/2006/customXml" ds:itemID="{4EF1E242-F579-4982-B8CC-2FBF33737424}">
+  <ds:schemaRefs>
+    <ds:schemaRef ds:uri="http://schemas.microsoft.com/sharepoint/v3/contenttype/forms"/>
+  </ds:schemaRefs>
+</ds:datastoreItem>
+</file>
+
+<file path=customXml/itemProps4.xml><?xml version="1.0" encoding="utf-8"?>
+<ds:datastoreItem xmlns:ds="http://schemas.openxmlformats.org/officeDocument/2006/customXml" ds:itemID="{5B7B5873-BEF7-4EF9-B783-7B50266FE496}">
+  <ds:schemaRefs>
+    <ds:schemaRef ds:uri="http://schemas.microsoft.com/office/2006/metadata/properties"/>
+    <ds:schemaRef ds:uri="http://schemas.microsoft.com/office/infopath/2007/PartnerControls"/>
+  </ds:schemaRefs>
+</ds:datastoreItem>
+</file>
+
+<file path=customXml/itemProps5.xml><?xml version="1.0" encoding="utf-8"?>
+<ds:datastoreItem xmlns:ds="http://schemas.openxmlformats.org/officeDocument/2006/customXml" ds:itemID="{74203E96-B722-44CF-B611-70923DD4F702}">
+  <ds:schemaRefs>
+    <ds:schemaRef ds:uri="http://schemas.openxmlformats.org/officeDocument/2006/bibliography"/>
+  </ds:schemaRefs>
+</ds:datastoreItem>
 </file>
</xml_diff>